<commit_message>
done test, delete some tables
</commit_message>
<xml_diff>
--- a/Báo cáo sơ bộ BTL2.docx
+++ b/Báo cáo sơ bộ BTL2.docx
@@ -921,12 +921,18 @@
       </w:r>
       <w:r>
         <w:rPr>
-          <w:rFonts w:ascii="Cambria" w:hAnsi="Cambria"/>
-          <w:color w:val="2F5597" w:themeColor="accent1" w:themeShade="BF"/>
-          <w:sz w:val="24"/>
-          <w:szCs w:val="24"/>
-        </w:rPr>
-        <w:t>&lt;Tên bảng&gt;</w:t>
+          <w:rFonts w:hint="default" w:ascii="Consolas" w:hAnsi="Consolas" w:eastAsia="Consolas" w:cs="Consolas"/>
+          <w:b w:val="0"/>
+          <w:bCs w:val="0"/>
+          <w:color w:val="F8F8F2"/>
+          <w:kern w:val="0"/>
+          <w:sz w:val="21"/>
+          <w:szCs w:val="21"/>
+          <w:shd w:val="clear" w:fill="011627"/>
+          <w:lang w:val="en-US" w:eastAsia="zh-CN" w:bidi="ar"/>
+          <w14:ligatures w14:val="standardContextual"/>
+        </w:rPr>
+        <w:t>Professor</w:t>
       </w:r>
     </w:p>
     <w:p>
@@ -953,6 +959,172 @@
     </w:p>
     <w:p>
       <w:pPr>
+        <w:keepNext w:val="0"/>
+        <w:keepLines w:val="0"/>
+        <w:widowControl/>
+        <w:suppressLineNumbers w:val="0"/>
+        <w:shd w:val="clear" w:fill="011627"/>
+        <w:spacing w:line="285" w:lineRule="atLeast"/>
+        <w:jc w:val="left"/>
+        <w:rPr>
+          <w:rFonts w:ascii="Cambria" w:hAnsi="Cambria"/>
+          <w:sz w:val="24"/>
+          <w:szCs w:val="24"/>
+        </w:rPr>
+      </w:pPr>
+      <w:r>
+        <w:rPr>
+          <w:rFonts w:hint="default" w:ascii="Consolas" w:hAnsi="Consolas" w:eastAsia="Consolas" w:cs="Consolas"/>
+          <w:b w:val="0"/>
+          <w:bCs w:val="0"/>
+          <w:color w:val="FF6BCB"/>
+          <w:kern w:val="0"/>
+          <w:sz w:val="21"/>
+          <w:szCs w:val="21"/>
+          <w:shd w:val="clear" w:fill="011627"/>
+          <w:lang w:val="en-US" w:eastAsia="zh-CN" w:bidi="ar"/>
+          <w14:ligatures w14:val="standardContextual"/>
+        </w:rPr>
+        <w:t>insert</w:t>
+      </w:r>
+      <w:r>
+        <w:rPr>
+          <w:rFonts w:hint="default" w:ascii="Consolas" w:hAnsi="Consolas" w:eastAsia="Consolas" w:cs="Consolas"/>
+          <w:b w:val="0"/>
+          <w:bCs w:val="0"/>
+          <w:color w:val="F8F8F2"/>
+          <w:kern w:val="0"/>
+          <w:sz w:val="21"/>
+          <w:szCs w:val="21"/>
+          <w:shd w:val="clear" w:fill="011627"/>
+          <w:lang w:val="en-US" w:eastAsia="zh-CN" w:bidi="ar"/>
+          <w14:ligatures w14:val="standardContextual"/>
+        </w:rPr>
+        <w:t xml:space="preserve"> </w:t>
+      </w:r>
+      <w:r>
+        <w:rPr>
+          <w:rFonts w:hint="default" w:ascii="Consolas" w:hAnsi="Consolas" w:eastAsia="Consolas" w:cs="Consolas"/>
+          <w:b w:val="0"/>
+          <w:bCs w:val="0"/>
+          <w:color w:val="FF6BCB"/>
+          <w:kern w:val="0"/>
+          <w:sz w:val="21"/>
+          <w:szCs w:val="21"/>
+          <w:shd w:val="clear" w:fill="011627"/>
+          <w:lang w:val="en-US" w:eastAsia="zh-CN" w:bidi="ar"/>
+          <w14:ligatures w14:val="standardContextual"/>
+        </w:rPr>
+        <w:t>into</w:t>
+      </w:r>
+      <w:r>
+        <w:rPr>
+          <w:rFonts w:hint="default" w:ascii="Consolas" w:hAnsi="Consolas" w:eastAsia="Consolas" w:cs="Consolas"/>
+          <w:b w:val="0"/>
+          <w:bCs w:val="0"/>
+          <w:color w:val="F8F8F2"/>
+          <w:kern w:val="0"/>
+          <w:sz w:val="21"/>
+          <w:szCs w:val="21"/>
+          <w:shd w:val="clear" w:fill="011627"/>
+          <w:lang w:val="en-US" w:eastAsia="zh-CN" w:bidi="ar"/>
+          <w14:ligatures w14:val="standardContextual"/>
+        </w:rPr>
+        <w:t xml:space="preserve"> Professor (ProfID, Degree) </w:t>
+      </w:r>
+      <w:r>
+        <w:rPr>
+          <w:rFonts w:hint="default" w:ascii="Consolas" w:hAnsi="Consolas" w:eastAsia="Consolas" w:cs="Consolas"/>
+          <w:b w:val="0"/>
+          <w:bCs w:val="0"/>
+          <w:color w:val="FF6BCB"/>
+          <w:kern w:val="0"/>
+          <w:sz w:val="21"/>
+          <w:szCs w:val="21"/>
+          <w:shd w:val="clear" w:fill="011627"/>
+          <w:lang w:val="en-US" w:eastAsia="zh-CN" w:bidi="ar"/>
+          <w14:ligatures w14:val="standardContextual"/>
+        </w:rPr>
+        <w:t>values</w:t>
+      </w:r>
+      <w:r>
+        <w:rPr>
+          <w:rFonts w:hint="default" w:ascii="Consolas" w:hAnsi="Consolas" w:eastAsia="Consolas" w:cs="Consolas"/>
+          <w:b w:val="0"/>
+          <w:bCs w:val="0"/>
+          <w:color w:val="F8F8F2"/>
+          <w:kern w:val="0"/>
+          <w:sz w:val="21"/>
+          <w:szCs w:val="21"/>
+          <w:shd w:val="clear" w:fill="011627"/>
+          <w:lang w:val="en-US" w:eastAsia="zh-CN" w:bidi="ar"/>
+          <w14:ligatures w14:val="standardContextual"/>
+        </w:rPr>
+        <w:t xml:space="preserve"> (</w:t>
+      </w:r>
+      <w:r>
+        <w:rPr>
+          <w:rFonts w:hint="default" w:ascii="Consolas" w:hAnsi="Consolas" w:eastAsia="Consolas" w:cs="Consolas"/>
+          <w:b w:val="0"/>
+          <w:bCs w:val="0"/>
+          <w:color w:val="EAC394"/>
+          <w:kern w:val="0"/>
+          <w:sz w:val="21"/>
+          <w:szCs w:val="21"/>
+          <w:shd w:val="clear" w:fill="011627"/>
+          <w:lang w:val="en-US" w:eastAsia="zh-CN" w:bidi="ar"/>
+          <w14:ligatures w14:val="standardContextual"/>
+        </w:rPr>
+        <w:t>'GV01'</w:t>
+      </w:r>
+      <w:r>
+        <w:rPr>
+          <w:rFonts w:hint="default" w:ascii="Consolas" w:hAnsi="Consolas" w:eastAsia="Consolas" w:cs="Consolas"/>
+          <w:b w:val="0"/>
+          <w:bCs w:val="0"/>
+          <w:color w:val="F8F8F2"/>
+          <w:kern w:val="0"/>
+          <w:sz w:val="21"/>
+          <w:szCs w:val="21"/>
+          <w:shd w:val="clear" w:fill="011627"/>
+          <w:lang w:val="en-US" w:eastAsia="zh-CN" w:bidi="ar"/>
+          <w14:ligatures w14:val="standardContextual"/>
+        </w:rPr>
+        <w:t xml:space="preserve">, </w:t>
+      </w:r>
+      <w:r>
+        <w:rPr>
+          <w:rFonts w:hint="default" w:ascii="Consolas" w:hAnsi="Consolas" w:eastAsia="Consolas" w:cs="Consolas"/>
+          <w:b w:val="0"/>
+          <w:bCs w:val="0"/>
+          <w:color w:val="EAC394"/>
+          <w:kern w:val="0"/>
+          <w:sz w:val="21"/>
+          <w:szCs w:val="21"/>
+          <w:shd w:val="clear" w:fill="011627"/>
+          <w:lang w:val="en-US" w:eastAsia="zh-CN" w:bidi="ar"/>
+          <w14:ligatures w14:val="standardContextual"/>
+        </w:rPr>
+        <w:t>'M.S.'</w:t>
+      </w:r>
+      <w:r>
+        <w:rPr>
+          <w:rFonts w:hint="default" w:ascii="Consolas" w:hAnsi="Consolas" w:eastAsia="Consolas" w:cs="Consolas"/>
+          <w:b w:val="0"/>
+          <w:bCs w:val="0"/>
+          <w:color w:val="F8F8F2"/>
+          <w:kern w:val="0"/>
+          <w:sz w:val="21"/>
+          <w:szCs w:val="21"/>
+          <w:shd w:val="clear" w:fill="011627"/>
+          <w:lang w:val="en-US" w:eastAsia="zh-CN" w:bidi="ar"/>
+          <w14:ligatures w14:val="standardContextual"/>
+        </w:rPr>
+        <w:t>);</w:t>
+      </w:r>
+    </w:p>
+    <w:p>
+      <w:pPr>
         <w:rPr>
           <w:rFonts w:ascii="Cambria" w:hAnsi="Cambria"/>
           <w:color w:val="2F5597" w:themeColor="accent1" w:themeShade="BF"/>
@@ -960,8 +1132,8 @@
           <w:szCs w:val="24"/>
         </w:rPr>
       </w:pPr>
-      <w:bookmarkStart w:id="0" w:name="_Hlk151039629"/>
-      <w:bookmarkStart w:id="1" w:name="_Hlk151037635"/>
+      <w:bookmarkStart w:id="0" w:name="_Hlk151037635"/>
+      <w:bookmarkStart w:id="1" w:name="_Hlk151039629"/>
       <w:r>
         <w:rPr>
           <w:rFonts w:ascii="Cambria" w:hAnsi="Cambria"/>
@@ -1209,38 +1381,139 @@
           <w:sz w:val="24"/>
           <w:szCs w:val="24"/>
         </w:rPr>
-        <w:t>Thao tác chính</w:t>
-      </w:r>
+        <w:t>Thao tác chính:</w:t>
+      </w:r>
+    </w:p>
+    <w:p>
+      <w:pPr>
+        <w:ind w:firstLine="720" w:firstLineChars="0"/>
+        <w:rPr>
+          <w:rFonts w:hint="default" w:ascii="Consolas" w:hAnsi="Consolas" w:eastAsia="Consolas" w:cs="Consolas"/>
+          <w:b w:val="0"/>
+          <w:bCs w:val="0"/>
+          <w:color w:val="F8F8F2"/>
+          <w:kern w:val="0"/>
+          <w:sz w:val="21"/>
+          <w:szCs w:val="21"/>
+          <w:shd w:val="clear" w:fill="011627"/>
+          <w:lang w:val="en-US" w:eastAsia="zh-CN" w:bidi="ar"/>
+          <w14:ligatures w14:val="standardContextual"/>
+        </w:rPr>
+      </w:pPr>
       <w:r>
         <w:rPr>
           <w:rFonts w:hint="default" w:ascii="Cambria" w:hAnsi="Cambria"/>
           <w:color w:val="auto"/>
           <w:sz w:val="24"/>
           <w:szCs w:val="24"/>
+        </w:rPr>
+        <w:t>Xác định bảng mục tiêu:</w:t>
+      </w:r>
+      <w:r>
+        <w:rPr>
+          <w:rFonts w:hint="default" w:ascii="Cambria" w:hAnsi="Cambria"/>
+          <w:color w:val="auto"/>
+          <w:sz w:val="24"/>
+          <w:szCs w:val="24"/>
           <w:lang w:val="en-US"/>
         </w:rPr>
-        <w:t>:</w:t>
-      </w:r>
-      <w:r>
-        <w:rPr>
-          <w:rFonts w:hint="default" w:ascii="Cambria" w:hAnsi="Cambria"/>
+        <w:t xml:space="preserve"> </w:t>
+      </w:r>
+      <w:r>
+        <w:rPr>
+          <w:rFonts w:hint="default" w:ascii="Consolas" w:hAnsi="Consolas" w:eastAsia="Consolas" w:cs="Consolas"/>
+          <w:b w:val="0"/>
+          <w:bCs w:val="0"/>
+          <w:color w:val="FF6BCB"/>
+          <w:kern w:val="0"/>
+          <w:sz w:val="21"/>
+          <w:szCs w:val="21"/>
+          <w:shd w:val="clear" w:fill="011627"/>
+          <w:lang w:val="en-US" w:eastAsia="zh-CN" w:bidi="ar"/>
+          <w14:ligatures w14:val="standardContextual"/>
+        </w:rPr>
+        <w:t>insert</w:t>
+      </w:r>
+      <w:r>
+        <w:rPr>
+          <w:rFonts w:hint="default" w:ascii="Consolas" w:hAnsi="Consolas" w:eastAsia="Consolas" w:cs="Consolas"/>
+          <w:b w:val="0"/>
+          <w:bCs w:val="0"/>
+          <w:color w:val="F8F8F2"/>
+          <w:kern w:val="0"/>
+          <w:sz w:val="21"/>
+          <w:szCs w:val="21"/>
+          <w:shd w:val="clear" w:fill="011627"/>
+          <w:lang w:val="en-US" w:eastAsia="zh-CN" w:bidi="ar"/>
+          <w14:ligatures w14:val="standardContextual"/>
+        </w:rPr>
+        <w:t xml:space="preserve"> </w:t>
+      </w:r>
+      <w:r>
+        <w:rPr>
+          <w:rFonts w:hint="default" w:ascii="Consolas" w:hAnsi="Consolas" w:eastAsia="Consolas" w:cs="Consolas"/>
+          <w:b w:val="0"/>
+          <w:bCs w:val="0"/>
+          <w:color w:val="FF6BCB"/>
+          <w:kern w:val="0"/>
+          <w:sz w:val="21"/>
+          <w:szCs w:val="21"/>
+          <w:shd w:val="clear" w:fill="011627"/>
+          <w:lang w:val="en-US" w:eastAsia="zh-CN" w:bidi="ar"/>
+          <w14:ligatures w14:val="standardContextual"/>
+        </w:rPr>
+        <w:t>into</w:t>
+      </w:r>
+      <w:r>
+        <w:rPr>
+          <w:rFonts w:hint="default" w:ascii="Consolas" w:hAnsi="Consolas" w:eastAsia="Consolas" w:cs="Consolas"/>
+          <w:b w:val="0"/>
+          <w:bCs w:val="0"/>
+          <w:color w:val="F8F8F2"/>
+          <w:kern w:val="0"/>
+          <w:sz w:val="21"/>
+          <w:szCs w:val="21"/>
+          <w:shd w:val="clear" w:fill="011627"/>
+          <w:lang w:val="en-US" w:eastAsia="zh-CN" w:bidi="ar"/>
+          <w14:ligatures w14:val="standardContextual"/>
+        </w:rPr>
+        <w:t xml:space="preserve"> Professor</w:t>
+      </w:r>
+    </w:p>
+    <w:p>
+      <w:pPr>
+        <w:ind w:firstLine="720" w:firstLineChars="0"/>
+        <w:rPr>
+          <w:rFonts w:ascii="Cambria" w:hAnsi="Cambria"/>
           <w:color w:val="auto"/>
           <w:sz w:val="24"/>
           <w:szCs w:val="24"/>
         </w:rPr>
-        <w:t xml:space="preserve"> của thủ tục INSERT:</w:t>
-      </w:r>
-    </w:p>
-    <w:p>
-      <w:pPr>
-        <w:ind w:firstLine="720" w:firstLineChars="0"/>
-        <w:rPr>
-          <w:rFonts w:ascii="Cambria" w:hAnsi="Cambria"/>
+      </w:pPr>
+      <w:r>
+        <w:rPr>
+          <w:rFonts w:hint="default" w:ascii="Cambria" w:hAnsi="Cambria"/>
           <w:color w:val="auto"/>
           <w:sz w:val="24"/>
           <w:szCs w:val="24"/>
         </w:rPr>
-      </w:pPr>
+        <w:t xml:space="preserve">Chỉ định các cột và giá trị: </w:t>
+      </w:r>
+      <w:r>
+        <w:rPr>
+          <w:rFonts w:hint="default" w:ascii="Consolas" w:hAnsi="Consolas" w:eastAsia="Consolas" w:cs="Consolas"/>
+          <w:b w:val="0"/>
+          <w:bCs w:val="0"/>
+          <w:color w:val="F8F8F2"/>
+          <w:kern w:val="0"/>
+          <w:sz w:val="21"/>
+          <w:szCs w:val="21"/>
+          <w:shd w:val="clear" w:fill="011627"/>
+          <w:lang w:val="en-US" w:eastAsia="zh-CN" w:bidi="ar"/>
+          <w14:ligatures w14:val="standardContextual"/>
+        </w:rPr>
+        <w:t>(ProfID, Degree)</w:t>
+      </w:r>
       <w:r>
         <w:rPr>
           <w:rFonts w:hint="default" w:ascii="Cambria" w:hAnsi="Cambria"/>
@@ -1248,19 +1521,18 @@
           <w:sz w:val="24"/>
           <w:szCs w:val="24"/>
         </w:rPr>
-        <w:t>Xác định bảng mục tiêu: Bạn cần xác định bảng mục tiêu mà bạn muốn chèn dữ liệu vào.</w:t>
-      </w:r>
-    </w:p>
-    <w:p>
-      <w:pPr>
-        <w:ind w:firstLine="720" w:firstLineChars="0"/>
-        <w:rPr>
-          <w:rFonts w:ascii="Cambria" w:hAnsi="Cambria"/>
+        <w:t xml:space="preserve"> </w:t>
+      </w:r>
+      <w:r>
+        <w:rPr>
+          <w:rFonts w:hint="default" w:ascii="Cambria" w:hAnsi="Cambria"/>
           <w:color w:val="auto"/>
           <w:sz w:val="24"/>
           <w:szCs w:val="24"/>
-        </w:rPr>
-      </w:pPr>
+          <w:lang w:val="en-US"/>
+        </w:rPr>
+        <w:t>Người dùng</w:t>
+      </w:r>
       <w:r>
         <w:rPr>
           <w:rFonts w:hint="default" w:ascii="Cambria" w:hAnsi="Cambria"/>
@@ -1268,38 +1540,139 @@
           <w:sz w:val="24"/>
           <w:szCs w:val="24"/>
         </w:rPr>
-        <w:t>Chỉ định các cột và giá trị: Bạn cần chỉ định các cột trong bảng và giá trị tương ứng mà bạn muốn chèn vào các cột đó. Bạn có thể chỉ định giá trị cụ thể hoặc sử dụng các biểu thức hoặc câu lệnh SELECT để lấy giá trị từ các bảng hoặc nguồn khác.</w:t>
-      </w:r>
-    </w:p>
-    <w:p>
-      <w:pPr>
-        <w:ind w:firstLine="720" w:firstLineChars="0"/>
-        <w:rPr>
-          <w:rFonts w:ascii="Cambria" w:hAnsi="Cambria"/>
+        <w:t xml:space="preserve"> có thể chỉ định giá trị cụ thể hoặc sử dụng các biểu thức hoặc câu lệnh SELECT để lấy giá trị từ các bảng hoặc nguồn khác.</w:t>
+      </w:r>
+    </w:p>
+    <w:p>
+      <w:pPr>
+        <w:rPr>
+          <w:rFonts w:hint="default" w:ascii="Cambria" w:hAnsi="Cambria"/>
           <w:color w:val="2F5597" w:themeColor="accent1" w:themeShade="BF"/>
           <w:sz w:val="24"/>
           <w:szCs w:val="24"/>
-        </w:rPr>
-      </w:pPr>
+          <w:lang w:val="en-US"/>
+        </w:rPr>
+      </w:pPr>
+      <w:r>
+        <w:rPr>
+          <w:rFonts w:hint="default" w:ascii="Cambria" w:hAnsi="Cambria"/>
+          <w:color w:val="2F5597" w:themeColor="accent1" w:themeShade="BF"/>
+          <w:sz w:val="24"/>
+          <w:szCs w:val="24"/>
+          <w:lang w:val="en-US"/>
+        </w:rPr>
+        <w:tab/>
+      </w:r>
       <w:r>
         <w:rPr>
           <w:rFonts w:hint="default" w:ascii="Cambria" w:hAnsi="Cambria"/>
           <w:color w:val="auto"/>
           <w:sz w:val="24"/>
           <w:szCs w:val="24"/>
-        </w:rPr>
-        <w:t>Thực thi thủ tục INSERT: Sau khi bạn đã xác định được bảng và các giá trị cần chèn, bạn có thể thực thi thủ tục INSERT để chèn dữ liệu mới vào bảng đó.</w:t>
-      </w:r>
-    </w:p>
-    <w:p>
-      <w:pPr>
-        <w:rPr>
-          <w:rFonts w:ascii="Cambria" w:hAnsi="Cambria"/>
+          <w:lang w:val="en-US"/>
+        </w:rPr>
+        <w:t>Thêm giá trị cần chèn và thực thi:</w:t>
+      </w:r>
+      <w:r>
+        <w:rPr>
+          <w:rFonts w:hint="default" w:ascii="Cambria" w:hAnsi="Cambria"/>
           <w:color w:val="2F5597" w:themeColor="accent1" w:themeShade="BF"/>
           <w:sz w:val="24"/>
           <w:szCs w:val="24"/>
-        </w:rPr>
-      </w:pPr>
+          <w:lang w:val="en-US"/>
+        </w:rPr>
+        <w:t xml:space="preserve"> </w:t>
+      </w:r>
+      <w:r>
+        <w:rPr>
+          <w:rFonts w:hint="default" w:ascii="Consolas" w:hAnsi="Consolas" w:eastAsia="Consolas" w:cs="Consolas"/>
+          <w:b w:val="0"/>
+          <w:bCs w:val="0"/>
+          <w:color w:val="FF6BCB"/>
+          <w:kern w:val="0"/>
+          <w:sz w:val="21"/>
+          <w:szCs w:val="21"/>
+          <w:shd w:val="clear" w:fill="011627"/>
+          <w:lang w:val="en-US" w:eastAsia="zh-CN" w:bidi="ar"/>
+          <w14:ligatures w14:val="standardContextual"/>
+        </w:rPr>
+        <w:t>values</w:t>
+      </w:r>
+      <w:r>
+        <w:rPr>
+          <w:rFonts w:hint="default" w:ascii="Consolas" w:hAnsi="Consolas" w:eastAsia="Consolas" w:cs="Consolas"/>
+          <w:b w:val="0"/>
+          <w:bCs w:val="0"/>
+          <w:color w:val="F8F8F2"/>
+          <w:kern w:val="0"/>
+          <w:sz w:val="21"/>
+          <w:szCs w:val="21"/>
+          <w:shd w:val="clear" w:fill="011627"/>
+          <w:lang w:val="en-US" w:eastAsia="zh-CN" w:bidi="ar"/>
+          <w14:ligatures w14:val="standardContextual"/>
+        </w:rPr>
+        <w:t xml:space="preserve"> (</w:t>
+      </w:r>
+      <w:r>
+        <w:rPr>
+          <w:rFonts w:hint="default" w:ascii="Consolas" w:hAnsi="Consolas" w:eastAsia="Consolas" w:cs="Consolas"/>
+          <w:b w:val="0"/>
+          <w:bCs w:val="0"/>
+          <w:color w:val="EAC394"/>
+          <w:kern w:val="0"/>
+          <w:sz w:val="21"/>
+          <w:szCs w:val="21"/>
+          <w:shd w:val="clear" w:fill="011627"/>
+          <w:lang w:val="en-US" w:eastAsia="zh-CN" w:bidi="ar"/>
+          <w14:ligatures w14:val="standardContextual"/>
+        </w:rPr>
+        <w:t>'GV0000001'</w:t>
+      </w:r>
+      <w:r>
+        <w:rPr>
+          <w:rFonts w:hint="default" w:ascii="Consolas" w:hAnsi="Consolas" w:eastAsia="Consolas" w:cs="Consolas"/>
+          <w:b w:val="0"/>
+          <w:bCs w:val="0"/>
+          <w:color w:val="F8F8F2"/>
+          <w:kern w:val="0"/>
+          <w:sz w:val="21"/>
+          <w:szCs w:val="21"/>
+          <w:shd w:val="clear" w:fill="011627"/>
+          <w:lang w:val="en-US" w:eastAsia="zh-CN" w:bidi="ar"/>
+          <w14:ligatures w14:val="standardContextual"/>
+        </w:rPr>
+        <w:t xml:space="preserve">, </w:t>
+      </w:r>
+      <w:r>
+        <w:rPr>
+          <w:rFonts w:hint="default" w:ascii="Consolas" w:hAnsi="Consolas" w:eastAsia="Consolas" w:cs="Consolas"/>
+          <w:b w:val="0"/>
+          <w:bCs w:val="0"/>
+          <w:color w:val="EAC394"/>
+          <w:kern w:val="0"/>
+          <w:sz w:val="21"/>
+          <w:szCs w:val="21"/>
+          <w:shd w:val="clear" w:fill="011627"/>
+          <w:lang w:val="en-US" w:eastAsia="zh-CN" w:bidi="ar"/>
+          <w14:ligatures w14:val="standardContextual"/>
+        </w:rPr>
+        <w:t>'M.S.'</w:t>
+      </w:r>
+      <w:r>
+        <w:rPr>
+          <w:rFonts w:hint="default" w:ascii="Consolas" w:hAnsi="Consolas" w:eastAsia="Consolas" w:cs="Consolas"/>
+          <w:b w:val="0"/>
+          <w:bCs w:val="0"/>
+          <w:color w:val="F8F8F2"/>
+          <w:kern w:val="0"/>
+          <w:sz w:val="21"/>
+          <w:szCs w:val="21"/>
+          <w:shd w:val="clear" w:fill="011627"/>
+          <w:lang w:val="en-US" w:eastAsia="zh-CN" w:bidi="ar"/>
+          <w14:ligatures w14:val="standardContextual"/>
+        </w:rPr>
+        <w:t>);</w:t>
+      </w:r>
     </w:p>
     <w:p>
       <w:pPr>
@@ -1419,8 +1792,254 @@
     </w:p>
     <w:p>
       <w:pPr>
+        <w:keepNext w:val="0"/>
+        <w:keepLines w:val="0"/>
+        <w:widowControl/>
+        <w:suppressLineNumbers w:val="0"/>
+        <w:shd w:val="clear" w:fill="011627"/>
+        <w:spacing w:line="285" w:lineRule="atLeast"/>
+        <w:jc w:val="left"/>
+        <w:rPr>
+          <w:rFonts w:ascii="Consolas" w:hAnsi="Consolas" w:eastAsia="Consolas" w:cs="Consolas"/>
+          <w:b w:val="0"/>
+          <w:bCs w:val="0"/>
+          <w:color w:val="F8F8F2"/>
+          <w:sz w:val="21"/>
+          <w:szCs w:val="21"/>
+        </w:rPr>
+      </w:pPr>
+      <w:r>
+        <w:rPr>
+          <w:rFonts w:hint="default" w:ascii="Consolas" w:hAnsi="Consolas" w:eastAsia="Consolas" w:cs="Consolas"/>
+          <w:b w:val="0"/>
+          <w:bCs w:val="0"/>
+          <w:color w:val="FF6BCB"/>
+          <w:kern w:val="0"/>
+          <w:sz w:val="21"/>
+          <w:szCs w:val="21"/>
+          <w:shd w:val="clear" w:fill="011627"/>
+          <w:lang w:val="en-US" w:eastAsia="zh-CN" w:bidi="ar"/>
+          <w14:ligatures w14:val="standardContextual"/>
+        </w:rPr>
+        <w:t>UPDATE</w:t>
+      </w:r>
+      <w:r>
+        <w:rPr>
+          <w:rFonts w:hint="default" w:ascii="Consolas" w:hAnsi="Consolas" w:eastAsia="Consolas" w:cs="Consolas"/>
+          <w:b w:val="0"/>
+          <w:bCs w:val="0"/>
+          <w:color w:val="F8F8F2"/>
+          <w:kern w:val="0"/>
+          <w:sz w:val="21"/>
+          <w:szCs w:val="21"/>
+          <w:shd w:val="clear" w:fill="011627"/>
+          <w:lang w:val="en-US" w:eastAsia="zh-CN" w:bidi="ar"/>
+          <w14:ligatures w14:val="standardContextual"/>
+        </w:rPr>
+        <w:t xml:space="preserve"> Professor</w:t>
+      </w:r>
+    </w:p>
+    <w:p>
+      <w:pPr>
+        <w:keepNext w:val="0"/>
+        <w:keepLines w:val="0"/>
+        <w:widowControl/>
+        <w:suppressLineNumbers w:val="0"/>
+        <w:shd w:val="clear" w:fill="011627"/>
+        <w:spacing w:line="285" w:lineRule="atLeast"/>
+        <w:jc w:val="left"/>
+        <w:rPr>
+          <w:rFonts w:ascii="Cambria" w:hAnsi="Cambria"/>
+          <w:sz w:val="24"/>
+          <w:szCs w:val="24"/>
+        </w:rPr>
+      </w:pPr>
+      <w:r>
+        <w:rPr>
+          <w:rFonts w:hint="default" w:ascii="Consolas" w:hAnsi="Consolas" w:eastAsia="Consolas" w:cs="Consolas"/>
+          <w:b w:val="0"/>
+          <w:bCs w:val="0"/>
+          <w:color w:val="FF6BCB"/>
+          <w:kern w:val="0"/>
+          <w:sz w:val="21"/>
+          <w:szCs w:val="21"/>
+          <w:shd w:val="clear" w:fill="011627"/>
+          <w:lang w:val="en-US" w:eastAsia="zh-CN" w:bidi="ar"/>
+          <w14:ligatures w14:val="standardContextual"/>
+        </w:rPr>
+        <w:t>SET</w:t>
+      </w:r>
+      <w:r>
+        <w:rPr>
+          <w:rFonts w:hint="default" w:ascii="Consolas" w:hAnsi="Consolas" w:eastAsia="Consolas" w:cs="Consolas"/>
+          <w:b w:val="0"/>
+          <w:bCs w:val="0"/>
+          <w:color w:val="F8F8F2"/>
+          <w:kern w:val="0"/>
+          <w:sz w:val="21"/>
+          <w:szCs w:val="21"/>
+          <w:shd w:val="clear" w:fill="011627"/>
+          <w:lang w:val="en-US" w:eastAsia="zh-CN" w:bidi="ar"/>
+          <w14:ligatures w14:val="standardContextual"/>
+        </w:rPr>
+        <w:t xml:space="preserve"> Degree </w:t>
+      </w:r>
+      <w:r>
+        <w:rPr>
+          <w:rFonts w:hint="default" w:ascii="Consolas" w:hAnsi="Consolas" w:eastAsia="Consolas" w:cs="Consolas"/>
+          <w:b w:val="0"/>
+          <w:bCs w:val="0"/>
+          <w:color w:val="FF6BCB"/>
+          <w:kern w:val="0"/>
+          <w:sz w:val="21"/>
+          <w:szCs w:val="21"/>
+          <w:shd w:val="clear" w:fill="011627"/>
+          <w:lang w:val="en-US" w:eastAsia="zh-CN" w:bidi="ar"/>
+          <w14:ligatures w14:val="standardContextual"/>
+        </w:rPr>
+        <w:t>=</w:t>
+      </w:r>
+      <w:r>
+        <w:rPr>
+          <w:rFonts w:hint="default" w:ascii="Consolas" w:hAnsi="Consolas" w:eastAsia="Consolas" w:cs="Consolas"/>
+          <w:b w:val="0"/>
+          <w:bCs w:val="0"/>
+          <w:color w:val="F8F8F2"/>
+          <w:kern w:val="0"/>
+          <w:sz w:val="21"/>
+          <w:szCs w:val="21"/>
+          <w:shd w:val="clear" w:fill="011627"/>
+          <w:lang w:val="en-US" w:eastAsia="zh-CN" w:bidi="ar"/>
+          <w14:ligatures w14:val="standardContextual"/>
+        </w:rPr>
+        <w:t xml:space="preserve"> </w:t>
+      </w:r>
+      <w:r>
+        <w:rPr>
+          <w:rFonts w:hint="default" w:ascii="Consolas" w:hAnsi="Consolas" w:eastAsia="Consolas" w:cs="Consolas"/>
+          <w:b w:val="0"/>
+          <w:bCs w:val="0"/>
+          <w:color w:val="EAC394"/>
+          <w:kern w:val="0"/>
+          <w:sz w:val="21"/>
+          <w:szCs w:val="21"/>
+          <w:shd w:val="clear" w:fill="011627"/>
+          <w:lang w:val="en-US" w:eastAsia="zh-CN" w:bidi="ar"/>
+          <w14:ligatures w14:val="standardContextual"/>
+        </w:rPr>
+        <w:t>'M.S.'</w:t>
+      </w:r>
+      <w:r>
+        <w:rPr>
+          <w:rFonts w:hint="default" w:ascii="Consolas" w:hAnsi="Consolas" w:eastAsia="Consolas" w:cs="Consolas"/>
+          <w:b w:val="0"/>
+          <w:bCs w:val="0"/>
+          <w:color w:val="F8F8F2"/>
+          <w:kern w:val="0"/>
+          <w:sz w:val="21"/>
+          <w:szCs w:val="21"/>
+          <w:shd w:val="clear" w:fill="011627"/>
+          <w:lang w:val="en-US" w:eastAsia="zh-CN" w:bidi="ar"/>
+          <w14:ligatures w14:val="standardContextual"/>
+        </w:rPr>
+        <w:t xml:space="preserve"> </w:t>
+      </w:r>
+      <w:r>
+        <w:rPr>
+          <w:rFonts w:hint="default" w:ascii="Consolas" w:hAnsi="Consolas" w:eastAsia="Consolas" w:cs="Consolas"/>
+          <w:b w:val="0"/>
+          <w:bCs w:val="0"/>
+          <w:color w:val="FF6BCB"/>
+          <w:kern w:val="0"/>
+          <w:sz w:val="21"/>
+          <w:szCs w:val="21"/>
+          <w:shd w:val="clear" w:fill="011627"/>
+          <w:lang w:val="en-US" w:eastAsia="zh-CN" w:bidi="ar"/>
+          <w14:ligatures w14:val="standardContextual"/>
+        </w:rPr>
+        <w:t>WHERE</w:t>
+      </w:r>
+      <w:r>
+        <w:rPr>
+          <w:rFonts w:hint="default" w:ascii="Consolas" w:hAnsi="Consolas" w:eastAsia="Consolas" w:cs="Consolas"/>
+          <w:b w:val="0"/>
+          <w:bCs w:val="0"/>
+          <w:color w:val="F8F8F2"/>
+          <w:kern w:val="0"/>
+          <w:sz w:val="21"/>
+          <w:szCs w:val="21"/>
+          <w:shd w:val="clear" w:fill="011627"/>
+          <w:lang w:val="en-US" w:eastAsia="zh-CN" w:bidi="ar"/>
+          <w14:ligatures w14:val="standardContextual"/>
+        </w:rPr>
+        <w:t xml:space="preserve"> ProfID </w:t>
+      </w:r>
+      <w:r>
+        <w:rPr>
+          <w:rFonts w:hint="default" w:ascii="Consolas" w:hAnsi="Consolas" w:eastAsia="Consolas" w:cs="Consolas"/>
+          <w:b w:val="0"/>
+          <w:bCs w:val="0"/>
+          <w:color w:val="FF6BCB"/>
+          <w:kern w:val="0"/>
+          <w:sz w:val="21"/>
+          <w:szCs w:val="21"/>
+          <w:shd w:val="clear" w:fill="011627"/>
+          <w:lang w:val="en-US" w:eastAsia="zh-CN" w:bidi="ar"/>
+          <w14:ligatures w14:val="standardContextual"/>
+        </w:rPr>
+        <w:t>=</w:t>
+      </w:r>
+      <w:r>
+        <w:rPr>
+          <w:rFonts w:hint="default" w:ascii="Consolas" w:hAnsi="Consolas" w:eastAsia="Consolas" w:cs="Consolas"/>
+          <w:b w:val="0"/>
+          <w:bCs w:val="0"/>
+          <w:color w:val="F8F8F2"/>
+          <w:kern w:val="0"/>
+          <w:sz w:val="21"/>
+          <w:szCs w:val="21"/>
+          <w:shd w:val="clear" w:fill="011627"/>
+          <w:lang w:val="en-US" w:eastAsia="zh-CN" w:bidi="ar"/>
+          <w14:ligatures w14:val="standardContextual"/>
+        </w:rPr>
+        <w:t xml:space="preserve"> </w:t>
+      </w:r>
+      <w:r>
+        <w:rPr>
+          <w:rFonts w:hint="default" w:ascii="Consolas" w:hAnsi="Consolas" w:eastAsia="Consolas" w:cs="Consolas"/>
+          <w:b w:val="0"/>
+          <w:bCs w:val="0"/>
+          <w:color w:val="EAC394"/>
+          <w:kern w:val="0"/>
+          <w:sz w:val="21"/>
+          <w:szCs w:val="21"/>
+          <w:shd w:val="clear" w:fill="011627"/>
+          <w:lang w:val="en-US" w:eastAsia="zh-CN" w:bidi="ar"/>
+          <w14:ligatures w14:val="standardContextual"/>
+        </w:rPr>
+        <w:t>'GV01'</w:t>
+      </w:r>
+      <w:r>
+        <w:rPr>
+          <w:rFonts w:hint="default" w:ascii="Consolas" w:hAnsi="Consolas" w:eastAsia="Consolas" w:cs="Consolas"/>
+          <w:b w:val="0"/>
+          <w:bCs w:val="0"/>
+          <w:color w:val="F8F8F2"/>
+          <w:kern w:val="0"/>
+          <w:sz w:val="21"/>
+          <w:szCs w:val="21"/>
+          <w:shd w:val="clear" w:fill="011627"/>
+          <w:lang w:val="en-US" w:eastAsia="zh-CN" w:bidi="ar"/>
+          <w14:ligatures w14:val="standardContextual"/>
+        </w:rPr>
+        <w:t>;</w:t>
+      </w:r>
+    </w:p>
+    <w:p>
+      <w:pPr>
         <w:pStyle w:val="6"/>
         <w:numPr>
+          <w:ilvl w:val="0"/>
           <w:numId w:val="0"/>
         </w:numPr>
         <w:spacing w:after="160" w:line="259" w:lineRule="auto"/>
@@ -1445,6 +2064,7 @@
       <w:pPr>
         <w:pStyle w:val="6"/>
         <w:numPr>
+          <w:ilvl w:val="0"/>
           <w:numId w:val="0"/>
         </w:numPr>
         <w:spacing w:after="160" w:line="259" w:lineRule="auto"/>
@@ -1460,6 +2080,7 @@
       <w:pPr>
         <w:pStyle w:val="6"/>
         <w:numPr>
+          <w:ilvl w:val="0"/>
           <w:numId w:val="0"/>
         </w:numPr>
         <w:spacing w:after="160" w:line="259" w:lineRule="auto"/>
@@ -1535,6 +2156,7 @@
       <w:pPr>
         <w:pStyle w:val="6"/>
         <w:numPr>
+          <w:ilvl w:val="0"/>
           <w:numId w:val="0"/>
         </w:numPr>
         <w:spacing w:after="160" w:line="259" w:lineRule="auto"/>
@@ -1550,6 +2172,7 @@
       <w:pPr>
         <w:pStyle w:val="6"/>
         <w:numPr>
+          <w:ilvl w:val="0"/>
           <w:numId w:val="0"/>
         </w:numPr>
         <w:spacing w:after="160" w:line="259" w:lineRule="auto"/>
@@ -1593,6 +2216,7 @@
       <w:pPr>
         <w:pStyle w:val="6"/>
         <w:numPr>
+          <w:ilvl w:val="0"/>
           <w:numId w:val="0"/>
         </w:numPr>
         <w:spacing w:after="160" w:line="259" w:lineRule="auto"/>
@@ -1636,6 +2260,7 @@
       <w:pPr>
         <w:pStyle w:val="6"/>
         <w:numPr>
+          <w:ilvl w:val="0"/>
           <w:numId w:val="0"/>
         </w:numPr>
         <w:spacing w:after="160" w:line="259" w:lineRule="auto"/>
@@ -1652,6 +2277,7 @@
       <w:pPr>
         <w:pStyle w:val="6"/>
         <w:numPr>
+          <w:ilvl w:val="0"/>
           <w:numId w:val="0"/>
         </w:numPr>
         <w:spacing w:after="160" w:line="259" w:lineRule="auto"/>
@@ -1676,30 +2302,80 @@
       <w:pPr>
         <w:pStyle w:val="6"/>
         <w:numPr>
+          <w:ilvl w:val="0"/>
           <w:numId w:val="0"/>
         </w:numPr>
         <w:spacing w:after="160" w:line="259" w:lineRule="auto"/>
         <w:ind w:firstLine="720" w:firstLineChars="0"/>
         <w:contextualSpacing/>
         <w:rPr>
-          <w:rFonts w:ascii="Cambria" w:hAnsi="Cambria"/>
-          <w:sz w:val="24"/>
-          <w:szCs w:val="24"/>
-        </w:rPr>
-      </w:pPr>
-      <w:r>
-        <w:rPr>
-          <w:rFonts w:hint="default" w:ascii="Cambria" w:hAnsi="Cambria"/>
-          <w:sz w:val="24"/>
-          <w:szCs w:val="24"/>
-        </w:rPr>
-        <w:t>Xác định bảng mục tiêu: Bạn cần xác định bảng mà bạn muốn cập nhật dữ liệu trong đó.</w:t>
+          <w:rFonts w:hint="default" w:ascii="Cambria" w:hAnsi="Cambria"/>
+          <w:sz w:val="24"/>
+          <w:szCs w:val="24"/>
+          <w:lang w:val="en-US"/>
+        </w:rPr>
+      </w:pPr>
+      <w:r>
+        <w:rPr>
+          <w:rFonts w:hint="default" w:ascii="Cambria" w:hAnsi="Cambria"/>
+          <w:sz w:val="24"/>
+          <w:szCs w:val="24"/>
+        </w:rPr>
+        <w:t>Xác định bảng mục tiêu</w:t>
+      </w:r>
+      <w:r>
+        <w:rPr>
+          <w:rFonts w:hint="default" w:ascii="Cambria" w:hAnsi="Cambria"/>
+          <w:sz w:val="24"/>
+          <w:szCs w:val="24"/>
+          <w:lang w:val="en-US"/>
+        </w:rPr>
+        <w:t xml:space="preserve"> </w:t>
+      </w:r>
+      <w:r>
+        <w:rPr>
+          <w:rFonts w:hint="default" w:ascii="Cambria" w:hAnsi="Cambria"/>
+          <w:sz w:val="24"/>
+          <w:szCs w:val="24"/>
+        </w:rPr>
+        <w:t>:</w:t>
+      </w:r>
+      <w:r>
+        <w:rPr>
+          <w:rFonts w:hint="default" w:ascii="Consolas" w:hAnsi="Consolas" w:eastAsia="Consolas" w:cs="Consolas"/>
+          <w:b w:val="0"/>
+          <w:bCs w:val="0"/>
+          <w:color w:val="FF6BCB"/>
+          <w:kern w:val="0"/>
+          <w:sz w:val="21"/>
+          <w:szCs w:val="21"/>
+          <w:shd w:val="clear" w:fill="011627"/>
+          <w:lang w:val="en-US" w:eastAsia="zh-CN" w:bidi="ar"/>
+          <w14:ligatures w14:val="standardContextual"/>
+        </w:rPr>
+        <w:t>UPDATE</w:t>
+      </w:r>
+      <w:r>
+        <w:rPr>
+          <w:rFonts w:hint="default" w:ascii="Consolas" w:hAnsi="Consolas" w:eastAsia="Consolas" w:cs="Consolas"/>
+          <w:b w:val="0"/>
+          <w:bCs w:val="0"/>
+          <w:color w:val="F8F8F2"/>
+          <w:kern w:val="0"/>
+          <w:sz w:val="21"/>
+          <w:szCs w:val="21"/>
+          <w:shd w:val="clear" w:fill="011627"/>
+          <w:lang w:val="en-US" w:eastAsia="zh-CN" w:bidi="ar"/>
+          <w14:ligatures w14:val="standardContextual"/>
+        </w:rPr>
+        <w:t xml:space="preserve"> Professor</w:t>
       </w:r>
     </w:p>
     <w:p>
       <w:pPr>
         <w:pStyle w:val="6"/>
         <w:numPr>
+          <w:ilvl w:val="0"/>
           <w:numId w:val="0"/>
         </w:numPr>
         <w:spacing w:after="160" w:line="259" w:lineRule="auto"/>
@@ -1717,37 +2393,355 @@
           <w:sz w:val="24"/>
           <w:szCs w:val="24"/>
         </w:rPr>
-        <w:t>Chỉ định các cột và giá trị mới: Bạn cần chỉ định các cột và giá trị mới mà bạn muốn cập nhật cho các cột đó.</w:t>
+        <w:t xml:space="preserve">Chỉ định các cột và giá trị mới: </w:t>
+      </w:r>
+      <w:r>
+        <w:rPr>
+          <w:rFonts w:hint="default" w:ascii="Consolas" w:hAnsi="Consolas" w:eastAsia="Consolas" w:cs="Consolas"/>
+          <w:b w:val="0"/>
+          <w:bCs w:val="0"/>
+          <w:color w:val="FF6BCB"/>
+          <w:kern w:val="0"/>
+          <w:sz w:val="21"/>
+          <w:szCs w:val="21"/>
+          <w:shd w:val="clear" w:fill="011627"/>
+          <w:lang w:val="en-US" w:eastAsia="zh-CN" w:bidi="ar"/>
+          <w14:ligatures w14:val="standardContextual"/>
+        </w:rPr>
+        <w:t>SET</w:t>
+      </w:r>
+      <w:r>
+        <w:rPr>
+          <w:rFonts w:hint="default" w:ascii="Consolas" w:hAnsi="Consolas" w:eastAsia="Consolas" w:cs="Consolas"/>
+          <w:b w:val="0"/>
+          <w:bCs w:val="0"/>
+          <w:color w:val="F8F8F2"/>
+          <w:kern w:val="0"/>
+          <w:sz w:val="21"/>
+          <w:szCs w:val="21"/>
+          <w:shd w:val="clear" w:fill="011627"/>
+          <w:lang w:val="en-US" w:eastAsia="zh-CN" w:bidi="ar"/>
+          <w14:ligatures w14:val="standardContextual"/>
+        </w:rPr>
+        <w:t xml:space="preserve"> Degree </w:t>
+      </w:r>
+      <w:r>
+        <w:rPr>
+          <w:rFonts w:hint="default" w:ascii="Consolas" w:hAnsi="Consolas" w:eastAsia="Consolas" w:cs="Consolas"/>
+          <w:b w:val="0"/>
+          <w:bCs w:val="0"/>
+          <w:color w:val="FF6BCB"/>
+          <w:kern w:val="0"/>
+          <w:sz w:val="21"/>
+          <w:szCs w:val="21"/>
+          <w:shd w:val="clear" w:fill="011627"/>
+          <w:lang w:val="en-US" w:eastAsia="zh-CN" w:bidi="ar"/>
+          <w14:ligatures w14:val="standardContextual"/>
+        </w:rPr>
+        <w:t>=</w:t>
+      </w:r>
+      <w:r>
+        <w:rPr>
+          <w:rFonts w:hint="default" w:ascii="Consolas" w:hAnsi="Consolas" w:eastAsia="Consolas" w:cs="Consolas"/>
+          <w:b w:val="0"/>
+          <w:bCs w:val="0"/>
+          <w:color w:val="F8F8F2"/>
+          <w:kern w:val="0"/>
+          <w:sz w:val="21"/>
+          <w:szCs w:val="21"/>
+          <w:shd w:val="clear" w:fill="011627"/>
+          <w:lang w:val="en-US" w:eastAsia="zh-CN" w:bidi="ar"/>
+          <w14:ligatures w14:val="standardContextual"/>
+        </w:rPr>
+        <w:t xml:space="preserve"> </w:t>
+      </w:r>
+      <w:r>
+        <w:rPr>
+          <w:rFonts w:hint="default" w:ascii="Consolas" w:hAnsi="Consolas" w:eastAsia="Consolas" w:cs="Consolas"/>
+          <w:b w:val="0"/>
+          <w:bCs w:val="0"/>
+          <w:color w:val="EAC394"/>
+          <w:kern w:val="0"/>
+          <w:sz w:val="21"/>
+          <w:szCs w:val="21"/>
+          <w:shd w:val="clear" w:fill="011627"/>
+          <w:lang w:val="en-US" w:eastAsia="zh-CN" w:bidi="ar"/>
+          <w14:ligatures w14:val="standardContextual"/>
+        </w:rPr>
+        <w:t>'M.S.'</w:t>
       </w:r>
     </w:p>
     <w:p>
       <w:pPr>
         <w:pStyle w:val="6"/>
         <w:numPr>
+          <w:ilvl w:val="0"/>
           <w:numId w:val="0"/>
         </w:numPr>
         <w:spacing w:after="160" w:line="259" w:lineRule="auto"/>
         <w:ind w:firstLine="720" w:firstLineChars="0"/>
         <w:contextualSpacing/>
         <w:rPr>
-          <w:rFonts w:ascii="Cambria" w:hAnsi="Cambria"/>
-          <w:sz w:val="24"/>
-          <w:szCs w:val="24"/>
-        </w:rPr>
-      </w:pPr>
-      <w:r>
-        <w:rPr>
-          <w:rFonts w:hint="default" w:ascii="Cambria" w:hAnsi="Cambria"/>
-          <w:sz w:val="24"/>
-          <w:szCs w:val="24"/>
-        </w:rPr>
-        <w:t>Điều kiện cập nhật: Bạn có thể xác định một hoặc nhiều điều kiện để xác định các hàng cần cập nhật. Chỉ các hàng thoả mãn các điều kiện này sẽ được cập nhật.</w:t>
+          <w:rFonts w:hint="default" w:ascii="Cambria" w:hAnsi="Cambria"/>
+          <w:sz w:val="24"/>
+          <w:szCs w:val="24"/>
+        </w:rPr>
+      </w:pPr>
+      <w:r>
+        <w:rPr>
+          <w:rFonts w:hint="default" w:ascii="Cambria" w:hAnsi="Cambria"/>
+          <w:sz w:val="24"/>
+          <w:szCs w:val="24"/>
+        </w:rPr>
+        <w:t xml:space="preserve">Điều kiện cập nhật: </w:t>
+      </w:r>
+      <w:r>
+        <w:rPr>
+          <w:rFonts w:hint="default" w:ascii="Consolas" w:hAnsi="Consolas" w:eastAsia="Consolas" w:cs="Consolas"/>
+          <w:b w:val="0"/>
+          <w:bCs w:val="0"/>
+          <w:color w:val="FF6BCB"/>
+          <w:kern w:val="0"/>
+          <w:sz w:val="21"/>
+          <w:szCs w:val="21"/>
+          <w:shd w:val="clear" w:fill="011627"/>
+          <w:lang w:val="en-US" w:eastAsia="zh-CN" w:bidi="ar"/>
+          <w14:ligatures w14:val="standardContextual"/>
+        </w:rPr>
+        <w:t>WHERE</w:t>
+      </w:r>
+      <w:r>
+        <w:rPr>
+          <w:rFonts w:hint="default" w:ascii="Consolas" w:hAnsi="Consolas" w:eastAsia="Consolas" w:cs="Consolas"/>
+          <w:b w:val="0"/>
+          <w:bCs w:val="0"/>
+          <w:color w:val="F8F8F2"/>
+          <w:kern w:val="0"/>
+          <w:sz w:val="21"/>
+          <w:szCs w:val="21"/>
+          <w:shd w:val="clear" w:fill="011627"/>
+          <w:lang w:val="en-US" w:eastAsia="zh-CN" w:bidi="ar"/>
+          <w14:ligatures w14:val="standardContextual"/>
+        </w:rPr>
+        <w:t xml:space="preserve"> ProfID </w:t>
+      </w:r>
+      <w:r>
+        <w:rPr>
+          <w:rFonts w:hint="default" w:ascii="Consolas" w:hAnsi="Consolas" w:eastAsia="Consolas" w:cs="Consolas"/>
+          <w:b w:val="0"/>
+          <w:bCs w:val="0"/>
+          <w:color w:val="FF6BCB"/>
+          <w:kern w:val="0"/>
+          <w:sz w:val="21"/>
+          <w:szCs w:val="21"/>
+          <w:shd w:val="clear" w:fill="011627"/>
+          <w:lang w:val="en-US" w:eastAsia="zh-CN" w:bidi="ar"/>
+          <w14:ligatures w14:val="standardContextual"/>
+        </w:rPr>
+        <w:t>=</w:t>
+      </w:r>
+      <w:r>
+        <w:rPr>
+          <w:rFonts w:hint="default" w:ascii="Consolas" w:hAnsi="Consolas" w:eastAsia="Consolas" w:cs="Consolas"/>
+          <w:b w:val="0"/>
+          <w:bCs w:val="0"/>
+          <w:color w:val="F8F8F2"/>
+          <w:kern w:val="0"/>
+          <w:sz w:val="21"/>
+          <w:szCs w:val="21"/>
+          <w:shd w:val="clear" w:fill="011627"/>
+          <w:lang w:val="en-US" w:eastAsia="zh-CN" w:bidi="ar"/>
+          <w14:ligatures w14:val="standardContextual"/>
+        </w:rPr>
+        <w:t xml:space="preserve"> </w:t>
+      </w:r>
+      <w:r>
+        <w:rPr>
+          <w:rFonts w:hint="default" w:ascii="Consolas" w:hAnsi="Consolas" w:eastAsia="Consolas" w:cs="Consolas"/>
+          <w:b w:val="0"/>
+          <w:bCs w:val="0"/>
+          <w:color w:val="EAC394"/>
+          <w:kern w:val="0"/>
+          <w:sz w:val="21"/>
+          <w:szCs w:val="21"/>
+          <w:shd w:val="clear" w:fill="011627"/>
+          <w:lang w:val="en-US" w:eastAsia="zh-CN" w:bidi="ar"/>
+          <w14:ligatures w14:val="standardContextual"/>
+        </w:rPr>
+        <w:t>'GV01'</w:t>
+      </w:r>
+      <w:r>
+        <w:rPr>
+          <w:rFonts w:hint="default" w:ascii="Consolas" w:hAnsi="Consolas" w:eastAsia="Consolas" w:cs="Consolas"/>
+          <w:b w:val="0"/>
+          <w:bCs w:val="0"/>
+          <w:color w:val="F8F8F2"/>
+          <w:kern w:val="0"/>
+          <w:sz w:val="21"/>
+          <w:szCs w:val="21"/>
+          <w:shd w:val="clear" w:fill="011627"/>
+          <w:lang w:val="en-US" w:eastAsia="zh-CN" w:bidi="ar"/>
+          <w14:ligatures w14:val="standardContextual"/>
+        </w:rPr>
+        <w:t>;</w:t>
+      </w:r>
+      <w:r>
+        <w:rPr>
+          <w:rFonts w:hint="default" w:ascii="Cambria" w:hAnsi="Cambria"/>
+          <w:sz w:val="24"/>
+          <w:szCs w:val="24"/>
+        </w:rPr>
+        <w:t xml:space="preserve"> </w:t>
+      </w:r>
+      <w:r>
+        <w:rPr>
+          <w:rFonts w:hint="default" w:ascii="Cambria" w:hAnsi="Cambria"/>
+          <w:sz w:val="24"/>
+          <w:szCs w:val="24"/>
+          <w:lang w:val="en-US"/>
+        </w:rPr>
+        <w:t>Người dùng</w:t>
+      </w:r>
+      <w:r>
+        <w:rPr>
+          <w:rFonts w:hint="default" w:ascii="Cambria" w:hAnsi="Cambria"/>
+          <w:sz w:val="24"/>
+          <w:szCs w:val="24"/>
+        </w:rPr>
+        <w:t xml:space="preserve"> có thể xác định một hoặc nhiều điều kiện để xác định các hàng cần cập nhật. Chỉ các hàng thoả mãn các điều kiện này sẽ được cập nhật.</w:t>
       </w:r>
     </w:p>
     <w:p>
       <w:pPr>
         <w:pStyle w:val="6"/>
         <w:numPr>
+          <w:ilvl w:val="0"/>
+          <w:numId w:val="0"/>
+        </w:numPr>
+        <w:spacing w:after="160" w:line="259" w:lineRule="auto"/>
+        <w:ind w:firstLine="720" w:firstLineChars="0"/>
+        <w:contextualSpacing/>
+        <w:rPr>
+          <w:rFonts w:hint="default" w:ascii="Cambria" w:hAnsi="Cambria"/>
+          <w:sz w:val="24"/>
+          <w:szCs w:val="24"/>
+        </w:rPr>
+      </w:pPr>
+    </w:p>
+    <w:p>
+      <w:pPr>
+        <w:rPr>
+          <w:rFonts w:ascii="Cambria" w:hAnsi="Cambria"/>
+          <w:sz w:val="24"/>
+          <w:szCs w:val="24"/>
+        </w:rPr>
+      </w:pPr>
+      <w:r>
+        <w:rPr>
+          <w:rFonts w:ascii="Cambria" w:hAnsi="Cambria"/>
+          <w:sz w:val="24"/>
+          <w:szCs w:val="24"/>
+        </w:rPr>
+        <w:t xml:space="preserve">Input: </w:t>
+      </w:r>
+      <w:r>
+        <w:rPr>
+          <w:rFonts w:ascii="Cambria" w:hAnsi="Cambria"/>
+          <w:color w:val="2F5597" w:themeColor="accent1" w:themeShade="BF"/>
+          <w:sz w:val="24"/>
+          <w:szCs w:val="24"/>
+        </w:rPr>
+        <w:t>&lt;</w:t>
+      </w:r>
+      <w:r>
+        <w:rPr>
+          <w:rFonts w:ascii="Cambria" w:hAnsi="Cambria"/>
+          <w:i/>
+          <w:iCs/>
+          <w:color w:val="2F5597" w:themeColor="accent1" w:themeShade="BF"/>
+          <w:sz w:val="24"/>
+          <w:szCs w:val="24"/>
+        </w:rPr>
+        <w:t>các thông số nhập, nếu có</w:t>
+      </w:r>
+      <w:r>
+        <w:rPr>
+          <w:rFonts w:ascii="Cambria" w:hAnsi="Cambria"/>
+          <w:color w:val="2F5597" w:themeColor="accent1" w:themeShade="BF"/>
+          <w:sz w:val="24"/>
+          <w:szCs w:val="24"/>
+        </w:rPr>
+        <w:t>&gt;</w:t>
+      </w:r>
+    </w:p>
+    <w:p>
+      <w:pPr>
+        <w:rPr>
+          <w:rFonts w:ascii="Cambria" w:hAnsi="Cambria"/>
+          <w:sz w:val="24"/>
+          <w:szCs w:val="24"/>
+        </w:rPr>
+      </w:pPr>
+      <w:r>
+        <w:rPr>
+          <w:rFonts w:ascii="Cambria" w:hAnsi="Cambria"/>
+          <w:sz w:val="24"/>
+          <w:szCs w:val="24"/>
+        </w:rPr>
+        <w:t xml:space="preserve">Output: </w:t>
+      </w:r>
+      <w:r>
+        <w:rPr>
+          <w:rFonts w:ascii="Cambria" w:hAnsi="Cambria"/>
+          <w:color w:val="2F5597" w:themeColor="accent1" w:themeShade="BF"/>
+          <w:sz w:val="24"/>
+          <w:szCs w:val="24"/>
+        </w:rPr>
+        <w:t>&lt;</w:t>
+      </w:r>
+      <w:r>
+        <w:rPr>
+          <w:rFonts w:ascii="Cambria" w:hAnsi="Cambria"/>
+          <w:i/>
+          <w:iCs/>
+          <w:color w:val="2F5597" w:themeColor="accent1" w:themeShade="BF"/>
+          <w:sz w:val="24"/>
+          <w:szCs w:val="24"/>
+        </w:rPr>
+        <w:t>kết quả trả về, nếu có</w:t>
+      </w:r>
+      <w:r>
+        <w:rPr>
+          <w:rFonts w:ascii="Cambria" w:hAnsi="Cambria"/>
+          <w:color w:val="2F5597" w:themeColor="accent1" w:themeShade="BF"/>
+          <w:sz w:val="24"/>
+          <w:szCs w:val="24"/>
+        </w:rPr>
+        <w:t>&gt;</w:t>
+      </w:r>
+    </w:p>
+    <w:p>
+      <w:pPr>
+        <w:pStyle w:val="6"/>
+        <w:numPr>
+          <w:ilvl w:val="0"/>
+          <w:numId w:val="0"/>
+        </w:numPr>
+        <w:spacing w:after="160" w:line="259" w:lineRule="auto"/>
+        <w:ind w:firstLine="720" w:firstLineChars="0"/>
+        <w:contextualSpacing/>
+        <w:rPr>
+          <w:rFonts w:hint="default" w:ascii="Cambria" w:hAnsi="Cambria"/>
+          <w:sz w:val="24"/>
+          <w:szCs w:val="24"/>
+        </w:rPr>
+      </w:pPr>
+    </w:p>
+    <w:p>
+      <w:pPr>
+        <w:pStyle w:val="6"/>
+        <w:numPr>
+          <w:ilvl w:val="0"/>
           <w:numId w:val="0"/>
         </w:numPr>
         <w:spacing w:after="160" w:line="259" w:lineRule="auto"/>
@@ -1783,6 +2777,192 @@
     </w:p>
     <w:p>
       <w:pPr>
+        <w:keepNext w:val="0"/>
+        <w:keepLines w:val="0"/>
+        <w:widowControl/>
+        <w:suppressLineNumbers w:val="0"/>
+        <w:shd w:val="clear" w:fill="011627"/>
+        <w:spacing w:line="285" w:lineRule="atLeast"/>
+        <w:jc w:val="left"/>
+        <w:rPr>
+          <w:rFonts w:hint="default" w:ascii="Consolas" w:hAnsi="Consolas" w:eastAsia="Consolas" w:cs="Consolas"/>
+          <w:b w:val="0"/>
+          <w:bCs w:val="0"/>
+          <w:color w:val="F8F8F2"/>
+          <w:sz w:val="21"/>
+          <w:szCs w:val="21"/>
+          <w:lang w:val="en-US"/>
+        </w:rPr>
+      </w:pPr>
+      <w:r>
+        <w:rPr>
+          <w:rFonts w:hint="default" w:ascii="Consolas" w:hAnsi="Consolas" w:eastAsia="Consolas" w:cs="Consolas"/>
+          <w:b w:val="0"/>
+          <w:bCs w:val="0"/>
+          <w:color w:val="FF6BCB"/>
+          <w:kern w:val="0"/>
+          <w:sz w:val="21"/>
+          <w:szCs w:val="21"/>
+          <w:shd w:val="clear" w:fill="011627"/>
+          <w:lang w:val="en-US" w:eastAsia="zh-CN" w:bidi="ar"/>
+          <w14:ligatures w14:val="standardContextual"/>
+        </w:rPr>
+        <w:t>DELETE</w:t>
+      </w:r>
+      <w:r>
+        <w:rPr>
+          <w:rFonts w:hint="default" w:ascii="Consolas" w:hAnsi="Consolas" w:eastAsia="Consolas" w:cs="Consolas"/>
+          <w:b w:val="0"/>
+          <w:bCs w:val="0"/>
+          <w:color w:val="F8F8F2"/>
+          <w:kern w:val="0"/>
+          <w:sz w:val="21"/>
+          <w:szCs w:val="21"/>
+          <w:shd w:val="clear" w:fill="011627"/>
+          <w:lang w:val="en-US" w:eastAsia="zh-CN" w:bidi="ar"/>
+          <w14:ligatures w14:val="standardContextual"/>
+        </w:rPr>
+        <w:t xml:space="preserve"> </w:t>
+      </w:r>
+      <w:r>
+        <w:rPr>
+          <w:rFonts w:hint="default" w:ascii="Consolas" w:hAnsi="Consolas" w:eastAsia="Consolas" w:cs="Consolas"/>
+          <w:b w:val="0"/>
+          <w:bCs w:val="0"/>
+          <w:color w:val="FF6BCB"/>
+          <w:kern w:val="0"/>
+          <w:sz w:val="21"/>
+          <w:szCs w:val="21"/>
+          <w:shd w:val="clear" w:fill="011627"/>
+          <w:lang w:val="en-US" w:eastAsia="zh-CN" w:bidi="ar"/>
+          <w14:ligatures w14:val="standardContextual"/>
+        </w:rPr>
+        <w:t>FROM</w:t>
+      </w:r>
+      <w:r>
+        <w:rPr>
+          <w:rFonts w:hint="default" w:ascii="Consolas" w:hAnsi="Consolas" w:eastAsia="Consolas" w:cs="Consolas"/>
+          <w:b w:val="0"/>
+          <w:bCs w:val="0"/>
+          <w:color w:val="F8F8F2"/>
+          <w:kern w:val="0"/>
+          <w:sz w:val="21"/>
+          <w:szCs w:val="21"/>
+          <w:shd w:val="clear" w:fill="011627"/>
+          <w:lang w:val="en-US" w:eastAsia="zh-CN" w:bidi="ar"/>
+          <w14:ligatures w14:val="standardContextual"/>
+        </w:rPr>
+        <w:t xml:space="preserve"> Professor</w:t>
+      </w:r>
+    </w:p>
+    <w:p>
+      <w:pPr>
+        <w:keepNext w:val="0"/>
+        <w:keepLines w:val="0"/>
+        <w:widowControl/>
+        <w:suppressLineNumbers w:val="0"/>
+        <w:shd w:val="clear" w:fill="011627"/>
+        <w:spacing w:line="285" w:lineRule="atLeast"/>
+        <w:jc w:val="left"/>
+        <w:rPr>
+          <w:rFonts w:ascii="Cambria" w:hAnsi="Cambria"/>
+          <w:sz w:val="24"/>
+          <w:szCs w:val="24"/>
+        </w:rPr>
+      </w:pPr>
+      <w:r>
+        <w:rPr>
+          <w:rFonts w:hint="default" w:ascii="Consolas" w:hAnsi="Consolas" w:eastAsia="Consolas" w:cs="Consolas"/>
+          <w:b w:val="0"/>
+          <w:bCs w:val="0"/>
+          <w:color w:val="FF6BCB"/>
+          <w:kern w:val="0"/>
+          <w:sz w:val="21"/>
+          <w:szCs w:val="21"/>
+          <w:shd w:val="clear" w:fill="011627"/>
+          <w:lang w:val="en-US" w:eastAsia="zh-CN" w:bidi="ar"/>
+          <w14:ligatures w14:val="standardContextual"/>
+        </w:rPr>
+        <w:t>WHERE</w:t>
+      </w:r>
+      <w:r>
+        <w:rPr>
+          <w:rFonts w:hint="default" w:ascii="Consolas" w:hAnsi="Consolas" w:eastAsia="Consolas" w:cs="Consolas"/>
+          <w:b w:val="0"/>
+          <w:bCs w:val="0"/>
+          <w:color w:val="F8F8F2"/>
+          <w:kern w:val="0"/>
+          <w:sz w:val="21"/>
+          <w:szCs w:val="21"/>
+          <w:shd w:val="clear" w:fill="011627"/>
+          <w:lang w:val="en-US" w:eastAsia="zh-CN" w:bidi="ar"/>
+          <w14:ligatures w14:val="standardContextual"/>
+        </w:rPr>
+        <w:t xml:space="preserve"> ProfID </w:t>
+      </w:r>
+      <w:r>
+        <w:rPr>
+          <w:rFonts w:hint="default" w:ascii="Consolas" w:hAnsi="Consolas" w:eastAsia="Consolas" w:cs="Consolas"/>
+          <w:b w:val="0"/>
+          <w:bCs w:val="0"/>
+          <w:color w:val="FF6BCB"/>
+          <w:kern w:val="0"/>
+          <w:sz w:val="21"/>
+          <w:szCs w:val="21"/>
+          <w:shd w:val="clear" w:fill="011627"/>
+          <w:lang w:val="en-US" w:eastAsia="zh-CN" w:bidi="ar"/>
+          <w14:ligatures w14:val="standardContextual"/>
+        </w:rPr>
+        <w:t>=</w:t>
+      </w:r>
+      <w:r>
+        <w:rPr>
+          <w:rFonts w:hint="default" w:ascii="Consolas" w:hAnsi="Consolas" w:eastAsia="Consolas" w:cs="Consolas"/>
+          <w:b w:val="0"/>
+          <w:bCs w:val="0"/>
+          <w:color w:val="F8F8F2"/>
+          <w:kern w:val="0"/>
+          <w:sz w:val="21"/>
+          <w:szCs w:val="21"/>
+          <w:shd w:val="clear" w:fill="011627"/>
+          <w:lang w:val="en-US" w:eastAsia="zh-CN" w:bidi="ar"/>
+          <w14:ligatures w14:val="standardContextual"/>
+        </w:rPr>
+        <w:t xml:space="preserve"> </w:t>
+      </w:r>
+      <w:r>
+        <w:rPr>
+          <w:rFonts w:hint="default" w:ascii="Consolas" w:hAnsi="Consolas" w:eastAsia="Consolas" w:cs="Consolas"/>
+          <w:b w:val="0"/>
+          <w:bCs w:val="0"/>
+          <w:color w:val="EAC394"/>
+          <w:kern w:val="0"/>
+          <w:sz w:val="21"/>
+          <w:szCs w:val="21"/>
+          <w:shd w:val="clear" w:fill="011627"/>
+          <w:lang w:val="en-US" w:eastAsia="zh-CN" w:bidi="ar"/>
+          <w14:ligatures w14:val="standardContextual"/>
+        </w:rPr>
+        <w:t>'GV01'</w:t>
+      </w:r>
+      <w:r>
+        <w:rPr>
+          <w:rFonts w:hint="default" w:ascii="Consolas" w:hAnsi="Consolas" w:eastAsia="Consolas" w:cs="Consolas"/>
+          <w:b w:val="0"/>
+          <w:bCs w:val="0"/>
+          <w:color w:val="F8F8F2"/>
+          <w:kern w:val="0"/>
+          <w:sz w:val="21"/>
+          <w:szCs w:val="21"/>
+          <w:shd w:val="clear" w:fill="011627"/>
+          <w:lang w:val="en-US" w:eastAsia="zh-CN" w:bidi="ar"/>
+          <w14:ligatures w14:val="standardContextual"/>
+        </w:rPr>
+        <w:t>;</w:t>
+      </w:r>
+    </w:p>
+    <w:p>
+      <w:pPr>
         <w:ind w:firstLine="720" w:firstLineChars="0"/>
         <w:rPr>
           <w:rFonts w:ascii="Cambria" w:hAnsi="Cambria"/>
@@ -1910,7 +3090,6 @@
           <w:lang w:val="en-US"/>
         </w:rPr>
         <w:tab/>
-        <w:t xml:space="preserve">- </w:t>
       </w:r>
       <w:r>
         <w:rPr>
@@ -1919,12 +3098,11 @@
           <w:iCs w:val="0"/>
           <w:sz w:val="24"/>
           <w:szCs w:val="24"/>
-        </w:rPr>
-        <w:t>Xóa các bản ghi liên quan</w:t>
-      </w:r>
-    </w:p>
-    <w:p>
-      <w:pPr>
+          <w:lang w:val="en-US"/>
+        </w:rPr>
+        <w:t xml:space="preserve">- </w:t>
+      </w:r>
+      <w:r>
         <w:rPr>
           <w:rFonts w:hint="default" w:ascii="Cambria" w:hAnsi="Cambria"/>
           <w:i w:val="0"/>
@@ -1932,8 +3110,12 @@
           <w:sz w:val="24"/>
           <w:szCs w:val="24"/>
         </w:rPr>
-      </w:pPr>
-      <w:r>
+        <w:t>Xóa các bản ghi liên quan</w:t>
+      </w:r>
+    </w:p>
+    <w:p>
+      <w:pPr>
+        <w:ind w:firstLine="720" w:firstLineChars="0"/>
         <w:rPr>
           <w:rFonts w:hint="default" w:ascii="Cambria" w:hAnsi="Cambria"/>
           <w:i w:val="0"/>
@@ -1941,18 +3123,29 @@
           <w:sz w:val="24"/>
           <w:szCs w:val="24"/>
         </w:rPr>
-        <w:t>Thao tác chính của thủ tục DELETE:</w:t>
-      </w:r>
-    </w:p>
-    <w:p>
-      <w:pPr>
-        <w:rPr>
-          <w:rFonts w:ascii="Cambria" w:hAnsi="Cambria"/>
+      </w:pPr>
+      <w:r>
+        <w:rPr>
+          <w:rFonts w:hint="default" w:ascii="Cambria" w:hAnsi="Cambria"/>
           <w:i w:val="0"/>
           <w:iCs w:val="0"/>
           <w:sz w:val="24"/>
           <w:szCs w:val="24"/>
         </w:rPr>
+        <w:t>Thao tác chính của thủ tục DELETE:</w:t>
+      </w:r>
+    </w:p>
+    <w:p>
+      <w:pPr>
+        <w:ind w:firstLine="720" w:firstLineChars="0"/>
+        <w:rPr>
+          <w:rFonts w:ascii="Consolas" w:hAnsi="Consolas" w:eastAsia="Consolas" w:cs="Consolas"/>
+          <w:b w:val="0"/>
+          <w:bCs w:val="0"/>
+          <w:color w:val="F8F8F2"/>
+          <w:sz w:val="21"/>
+          <w:szCs w:val="21"/>
+        </w:rPr>
       </w:pPr>
       <w:r>
         <w:rPr>
@@ -1962,40 +3155,101 @@
           <w:sz w:val="24"/>
           <w:szCs w:val="24"/>
         </w:rPr>
-        <w:t>Xác định bảng mục tiêu: Bạn cần xác định bảng mà bạn muốn xóa bản ghi từ đó.</w:t>
-      </w:r>
-    </w:p>
-    <w:p>
-      <w:pPr>
-        <w:rPr>
-          <w:rFonts w:ascii="Cambria" w:hAnsi="Cambria"/>
+        <w:t>Xác định bảng mục tiêu:</w:t>
+      </w:r>
+      <w:r>
+        <w:rPr>
+          <w:rFonts w:hint="default" w:ascii="Cambria" w:hAnsi="Cambria"/>
           <w:i w:val="0"/>
           <w:iCs w:val="0"/>
           <w:sz w:val="24"/>
           <w:szCs w:val="24"/>
-        </w:rPr>
-      </w:pPr>
-      <w:r>
-        <w:rPr>
-          <w:rFonts w:hint="default" w:ascii="Cambria" w:hAnsi="Cambria"/>
+          <w:lang w:val="en-US"/>
+        </w:rPr>
+        <w:t xml:space="preserve"> </w:t>
+      </w:r>
+      <w:r>
+        <w:rPr>
+          <w:rFonts w:hint="default" w:ascii="Consolas" w:hAnsi="Consolas" w:eastAsia="Consolas" w:cs="Consolas"/>
+          <w:b w:val="0"/>
+          <w:bCs w:val="0"/>
+          <w:color w:val="FF6BCB"/>
+          <w:kern w:val="0"/>
+          <w:sz w:val="21"/>
+          <w:szCs w:val="21"/>
+          <w:shd w:val="clear" w:fill="011627"/>
+          <w:lang w:val="en-US" w:eastAsia="zh-CN" w:bidi="ar"/>
+          <w14:ligatures w14:val="standardContextual"/>
+        </w:rPr>
+        <w:t>DELETE</w:t>
+      </w:r>
+      <w:r>
+        <w:rPr>
+          <w:rFonts w:hint="default" w:ascii="Consolas" w:hAnsi="Consolas" w:eastAsia="Consolas" w:cs="Consolas"/>
+          <w:b w:val="0"/>
+          <w:bCs w:val="0"/>
+          <w:color w:val="F8F8F2"/>
+          <w:kern w:val="0"/>
+          <w:sz w:val="21"/>
+          <w:szCs w:val="21"/>
+          <w:shd w:val="clear" w:fill="011627"/>
+          <w:lang w:val="en-US" w:eastAsia="zh-CN" w:bidi="ar"/>
+          <w14:ligatures w14:val="standardContextual"/>
+        </w:rPr>
+        <w:t xml:space="preserve"> </w:t>
+      </w:r>
+      <w:r>
+        <w:rPr>
+          <w:rFonts w:hint="default" w:ascii="Consolas" w:hAnsi="Consolas" w:eastAsia="Consolas" w:cs="Consolas"/>
+          <w:b w:val="0"/>
+          <w:bCs w:val="0"/>
+          <w:color w:val="FF6BCB"/>
+          <w:kern w:val="0"/>
+          <w:sz w:val="21"/>
+          <w:szCs w:val="21"/>
+          <w:shd w:val="clear" w:fill="011627"/>
+          <w:lang w:val="en-US" w:eastAsia="zh-CN" w:bidi="ar"/>
+          <w14:ligatures w14:val="standardContextual"/>
+        </w:rPr>
+        <w:t>FROM</w:t>
+      </w:r>
+      <w:r>
+        <w:rPr>
+          <w:rFonts w:hint="default" w:ascii="Consolas" w:hAnsi="Consolas" w:eastAsia="Consolas" w:cs="Consolas"/>
+          <w:b w:val="0"/>
+          <w:bCs w:val="0"/>
+          <w:color w:val="F8F8F2"/>
+          <w:kern w:val="0"/>
+          <w:sz w:val="21"/>
+          <w:szCs w:val="21"/>
+          <w:shd w:val="clear" w:fill="011627"/>
+          <w:lang w:val="en-US" w:eastAsia="zh-CN" w:bidi="ar"/>
+          <w14:ligatures w14:val="standardContextual"/>
+        </w:rPr>
+        <w:t xml:space="preserve"> Professor</w:t>
+      </w:r>
+    </w:p>
+    <w:p>
+      <w:pPr>
+        <w:ind w:firstLine="720" w:firstLineChars="0"/>
+        <w:rPr>
+          <w:rFonts w:ascii="Cambria" w:hAnsi="Cambria"/>
           <w:i w:val="0"/>
           <w:iCs w:val="0"/>
           <w:sz w:val="24"/>
           <w:szCs w:val="24"/>
         </w:rPr>
-        <w:t>Điều kiện xóa: Bạn cThao tác chính của thủ tục DELETE:</w:t>
-      </w:r>
-    </w:p>
-    <w:p>
-      <w:pPr>
-        <w:rPr>
-          <w:rFonts w:ascii="Cambria" w:hAnsi="Cambria"/>
+      </w:pPr>
+      <w:r>
+        <w:rPr>
+          <w:rFonts w:hint="default" w:ascii="Cambria" w:hAnsi="Cambria"/>
           <w:i w:val="0"/>
           <w:iCs w:val="0"/>
           <w:sz w:val="24"/>
           <w:szCs w:val="24"/>
         </w:rPr>
-      </w:pPr>
+        <w:t>Điều kiện xóa:</w:t>
+      </w:r>
       <w:r>
         <w:rPr>
           <w:rFonts w:hint="default" w:ascii="Cambria" w:hAnsi="Cambria"/>
@@ -2003,20 +3257,95 @@
           <w:iCs w:val="0"/>
           <w:sz w:val="24"/>
           <w:szCs w:val="24"/>
-        </w:rPr>
-        <w:t>Xác định bảng mục tiêu: Bạn cần xác định bảng mà bạn muốn xóa bản ghi từ đó.</w:t>
-      </w:r>
-    </w:p>
-    <w:p>
-      <w:pPr>
-        <w:rPr>
-          <w:rFonts w:ascii="Cambria" w:hAnsi="Cambria"/>
+          <w:lang w:val="en-US"/>
+        </w:rPr>
+        <w:t xml:space="preserve"> </w:t>
+      </w:r>
+      <w:r>
+        <w:rPr>
+          <w:rFonts w:hint="default" w:ascii="Consolas" w:hAnsi="Consolas" w:eastAsia="Consolas" w:cs="Consolas"/>
+          <w:b w:val="0"/>
+          <w:bCs w:val="0"/>
+          <w:color w:val="FF6BCB"/>
+          <w:kern w:val="0"/>
+          <w:sz w:val="21"/>
+          <w:szCs w:val="21"/>
+          <w:shd w:val="clear" w:fill="011627"/>
+          <w:lang w:val="en-US" w:eastAsia="zh-CN" w:bidi="ar"/>
+          <w14:ligatures w14:val="standardContextual"/>
+        </w:rPr>
+        <w:t>WHERE</w:t>
+      </w:r>
+      <w:r>
+        <w:rPr>
+          <w:rFonts w:hint="default" w:ascii="Consolas" w:hAnsi="Consolas" w:eastAsia="Consolas" w:cs="Consolas"/>
+          <w:b w:val="0"/>
+          <w:bCs w:val="0"/>
+          <w:color w:val="F8F8F2"/>
+          <w:kern w:val="0"/>
+          <w:sz w:val="21"/>
+          <w:szCs w:val="21"/>
+          <w:shd w:val="clear" w:fill="011627"/>
+          <w:lang w:val="en-US" w:eastAsia="zh-CN" w:bidi="ar"/>
+          <w14:ligatures w14:val="standardContextual"/>
+        </w:rPr>
+        <w:t xml:space="preserve"> ProfID </w:t>
+      </w:r>
+      <w:r>
+        <w:rPr>
+          <w:rFonts w:hint="default" w:ascii="Consolas" w:hAnsi="Consolas" w:eastAsia="Consolas" w:cs="Consolas"/>
+          <w:b w:val="0"/>
+          <w:bCs w:val="0"/>
+          <w:color w:val="FF6BCB"/>
+          <w:kern w:val="0"/>
+          <w:sz w:val="21"/>
+          <w:szCs w:val="21"/>
+          <w:shd w:val="clear" w:fill="011627"/>
+          <w:lang w:val="en-US" w:eastAsia="zh-CN" w:bidi="ar"/>
+          <w14:ligatures w14:val="standardContextual"/>
+        </w:rPr>
+        <w:t>=</w:t>
+      </w:r>
+      <w:r>
+        <w:rPr>
+          <w:rFonts w:hint="default" w:ascii="Consolas" w:hAnsi="Consolas" w:eastAsia="Consolas" w:cs="Consolas"/>
+          <w:b w:val="0"/>
+          <w:bCs w:val="0"/>
+          <w:color w:val="F8F8F2"/>
+          <w:kern w:val="0"/>
+          <w:sz w:val="21"/>
+          <w:szCs w:val="21"/>
+          <w:shd w:val="clear" w:fill="011627"/>
+          <w:lang w:val="en-US" w:eastAsia="zh-CN" w:bidi="ar"/>
+          <w14:ligatures w14:val="standardContextual"/>
+        </w:rPr>
+        <w:t xml:space="preserve"> </w:t>
+      </w:r>
+      <w:r>
+        <w:rPr>
+          <w:rFonts w:hint="default" w:ascii="Consolas" w:hAnsi="Consolas" w:eastAsia="Consolas" w:cs="Consolas"/>
+          <w:b w:val="0"/>
+          <w:bCs w:val="0"/>
+          <w:color w:val="EAC394"/>
+          <w:kern w:val="0"/>
+          <w:sz w:val="21"/>
+          <w:szCs w:val="21"/>
+          <w:shd w:val="clear" w:fill="011627"/>
+          <w:lang w:val="en-US" w:eastAsia="zh-CN" w:bidi="ar"/>
+          <w14:ligatures w14:val="standardContextual"/>
+        </w:rPr>
+        <w:t>'GV01';</w:t>
+      </w:r>
+      <w:r>
+        <w:rPr>
+          <w:rFonts w:hint="default" w:ascii="Cambria" w:hAnsi="Cambria"/>
           <w:i w:val="0"/>
           <w:iCs w:val="0"/>
           <w:sz w:val="24"/>
           <w:szCs w:val="24"/>
         </w:rPr>
-      </w:pPr>
+        <w:t xml:space="preserve"> </w:t>
+      </w:r>
       <w:r>
         <w:rPr>
           <w:rFonts w:hint="default" w:ascii="Cambria" w:hAnsi="Cambria"/>
@@ -2024,8 +3353,113 @@
           <w:iCs w:val="0"/>
           <w:sz w:val="24"/>
           <w:szCs w:val="24"/>
-        </w:rPr>
-        <w:t>Điều kiện xóa: Bạn có thể xác định một hoặc nhiều điều kiện để xác định các hàng cần xóa. Chỉ các hàng thoả mãn các điều kiện này sẽ bị xóa.</w:t>
+          <w:lang w:val="en-US"/>
+        </w:rPr>
+        <w:t>Người dùng</w:t>
+      </w:r>
+      <w:bookmarkStart w:id="2" w:name="_GoBack"/>
+      <w:bookmarkEnd w:id="2"/>
+      <w:r>
+        <w:rPr>
+          <w:rFonts w:hint="default" w:ascii="Cambria" w:hAnsi="Cambria"/>
+          <w:i w:val="0"/>
+          <w:iCs w:val="0"/>
+          <w:sz w:val="24"/>
+          <w:szCs w:val="24"/>
+        </w:rPr>
+        <w:t xml:space="preserve"> có thể xác định một hoặc nhiều điều kiện để xác định các hàng cần xóa. Chỉ các hàng thoả mãn các điều kiện này sẽ bị xóa.</w:t>
+      </w:r>
+    </w:p>
+    <w:p>
+      <w:pPr>
+        <w:rPr>
+          <w:rFonts w:ascii="Cambria" w:hAnsi="Cambria"/>
+          <w:sz w:val="24"/>
+          <w:szCs w:val="24"/>
+        </w:rPr>
+      </w:pPr>
+      <w:r>
+        <w:rPr>
+          <w:rFonts w:ascii="Cambria" w:hAnsi="Cambria"/>
+          <w:sz w:val="24"/>
+          <w:szCs w:val="24"/>
+        </w:rPr>
+        <w:t xml:space="preserve">Input: </w:t>
+      </w:r>
+      <w:r>
+        <w:rPr>
+          <w:rFonts w:ascii="Cambria" w:hAnsi="Cambria"/>
+          <w:color w:val="2F5597" w:themeColor="accent1" w:themeShade="BF"/>
+          <w:sz w:val="24"/>
+          <w:szCs w:val="24"/>
+        </w:rPr>
+        <w:t>&lt;</w:t>
+      </w:r>
+      <w:r>
+        <w:rPr>
+          <w:rFonts w:ascii="Cambria" w:hAnsi="Cambria"/>
+          <w:i/>
+          <w:iCs/>
+          <w:color w:val="2F5597" w:themeColor="accent1" w:themeShade="BF"/>
+          <w:sz w:val="24"/>
+          <w:szCs w:val="24"/>
+        </w:rPr>
+        <w:t>các thông số nhập, nếu có</w:t>
+      </w:r>
+      <w:r>
+        <w:rPr>
+          <w:rFonts w:ascii="Cambria" w:hAnsi="Cambria"/>
+          <w:color w:val="2F5597" w:themeColor="accent1" w:themeShade="BF"/>
+          <w:sz w:val="24"/>
+          <w:szCs w:val="24"/>
+        </w:rPr>
+        <w:t>&gt;</w:t>
+      </w:r>
+    </w:p>
+    <w:p>
+      <w:pPr>
+        <w:rPr>
+          <w:rFonts w:ascii="Cambria" w:hAnsi="Cambria"/>
+          <w:sz w:val="24"/>
+          <w:szCs w:val="24"/>
+        </w:rPr>
+      </w:pPr>
+      <w:r>
+        <w:rPr>
+          <w:rFonts w:ascii="Cambria" w:hAnsi="Cambria"/>
+          <w:sz w:val="24"/>
+          <w:szCs w:val="24"/>
+        </w:rPr>
+        <w:t xml:space="preserve">Output: </w:t>
+      </w:r>
+      <w:r>
+        <w:rPr>
+          <w:rFonts w:ascii="Cambria" w:hAnsi="Cambria"/>
+          <w:color w:val="2F5597" w:themeColor="accent1" w:themeShade="BF"/>
+          <w:sz w:val="24"/>
+          <w:szCs w:val="24"/>
+        </w:rPr>
+        <w:t>&lt;</w:t>
+      </w:r>
+      <w:r>
+        <w:rPr>
+          <w:rFonts w:ascii="Cambria" w:hAnsi="Cambria"/>
+          <w:i/>
+          <w:iCs/>
+          <w:color w:val="2F5597" w:themeColor="accent1" w:themeShade="BF"/>
+          <w:sz w:val="24"/>
+          <w:szCs w:val="24"/>
+        </w:rPr>
+        <w:t>kết quả trả về, nếu có</w:t>
+      </w:r>
+      <w:r>
+        <w:rPr>
+          <w:rFonts w:ascii="Cambria" w:hAnsi="Cambria"/>
+          <w:color w:val="2F5597" w:themeColor="accent1" w:themeShade="BF"/>
+          <w:sz w:val="24"/>
+          <w:szCs w:val="24"/>
+        </w:rPr>
+        <w:t>&gt;</w:t>
       </w:r>
     </w:p>
     <w:p>
@@ -2103,20 +3537,7 @@
           <w:sz w:val="24"/>
           <w:szCs w:val="24"/>
         </w:rPr>
-        <w:t>Ví dụ: kiểm tra t</w:t>
-      </w:r>
-      <w:bookmarkStart w:id="2" w:name="_GoBack"/>
-      <w:bookmarkEnd w:id="2"/>
-      <w:r>
-        <w:rPr>
-          <w:rFonts w:ascii="Cambria" w:hAnsi="Cambria"/>
-          <w:i/>
-          <w:iCs/>
-          <w:color w:val="FF0000"/>
-          <w:sz w:val="24"/>
-          <w:szCs w:val="24"/>
-        </w:rPr>
-        <w:t>huộc tính MSSV có duy nhất không (Unique), kiểm tra email có đúng định dạng không (dùng REGULAR EXPRESSION hoặc Like), số điện thoại sinh viên không được để trống (Not null)</w:t>
+        <w:t>Ví dụ: kiểm tra thuộc tính MSSV có duy nhất không (Unique), kiểm tra email có đúng định dạng không (dùng REGULAR EXPRESSION hoặc Like), số điện thoại sinh viên không được để trống (Not null)</w:t>
       </w:r>
     </w:p>
     <w:p>
@@ -3467,6 +4888,7 @@
       <w:jc w:val="left"/>
     </w:pPr>
     <w:rPr>
+      <w:rFonts w:ascii="Times New Roman" w:hAnsi="Times New Roman" w:eastAsia="SimSun" w:cs="Times New Roman"/>
       <w:kern w:val="0"/>
       <w:sz w:val="24"/>
       <w:szCs w:val="24"/>

</xml_diff>